<commit_message>
new version of approach
</commit_message>
<xml_diff>
--- a/assets/files/ALLDET_Approach_Final.docx
+++ b/assets/files/ALLDET_Approach_Final.docx
@@ -42,25 +42,7 @@
         <w:rPr>
           <w:rFonts w:ascii="Times New Roman" w:eastAsia="Times New Roman" w:hAnsi="Times New Roman" w:cs="Times New Roman"/>
         </w:rPr>
-        <w:t>ALLDET provides a non-invasive solution for restaurants and bar owners or managers t</w:t>
-      </w:r>
-      <w:r>
-        <w:rPr>
-          <w:rFonts w:ascii="Times New Roman" w:eastAsia="Times New Roman" w:hAnsi="Times New Roman" w:cs="Times New Roman"/>
-        </w:rPr>
-        <w:t>hat allows them to monitor the liquid level inside their beer kegs. Using Wi-Fi technology through a mobile application, the user is able to save multiple keg profiles for simple inventory tracking. A microcontroller activates a solenoid that strikes the s</w:t>
-      </w:r>
-      <w:r>
-        <w:rPr>
-          <w:rFonts w:ascii="Times New Roman" w:eastAsia="Times New Roman" w:hAnsi="Times New Roman" w:cs="Times New Roman"/>
-        </w:rPr>
-        <w:t xml:space="preserve">ide of the keg, causing it to resonate. The resonance of the container is processed through a piezoelectric sensor and the Fourier transform is taken to convert the signal from the time domain to the frequency domain. This information is used to determine </w:t>
-      </w:r>
-      <w:r>
-        <w:rPr>
-          <w:rFonts w:ascii="Times New Roman" w:eastAsia="Times New Roman" w:hAnsi="Times New Roman" w:cs="Times New Roman"/>
-        </w:rPr>
-        <w:t>the level of liquid inside the container. Figure 3.0a shows the process flow of the product.</w:t>
+        <w:t>ALLDET provides a non-invasive solution for restaurants and bar owners or managers that allows them to monitor the liquid level inside their beer kegs. Using Wi-Fi technology through a mobile application, the user is able to save multiple keg profiles for simple inventory tracking. A microcontroller activates a solenoid that strikes the side of the keg, causing it to resonate. The resonance of the container is processed through a piezoelectric sensor and the Fourier transform is taken to convert the signal from the time domain to the frequency domain. This information is used to determine the level of liquid inside the container. Figure 3.0a shows the process flow of the product.</w:t>
       </w:r>
     </w:p>
     <w:p>
@@ -77,7 +59,7 @@
           <w:noProof/>
         </w:rPr>
         <w:drawing>
-          <wp:inline distT="114300" distB="114300" distL="114300" distR="114300">
+          <wp:inline distT="114300" distB="114300" distL="114300" distR="114300" wp14:anchorId="0F6F7499" wp14:editId="41D8DE29">
             <wp:extent cx="4673318" cy="4532313"/>
             <wp:effectExtent l="0" t="0" r="0" b="0"/>
             <wp:docPr id="12" name="image4.png"/>
@@ -140,19 +122,7 @@
         <w:rPr>
           <w:rFonts w:ascii="Times New Roman" w:eastAsia="Times New Roman" w:hAnsi="Times New Roman" w:cs="Times New Roman"/>
         </w:rPr>
-        <w:t>This approach was chosen because it does not require the users to interact with the container in any way to determine the current liq</w:t>
-      </w:r>
-      <w:r>
-        <w:rPr>
-          <w:rFonts w:ascii="Times New Roman" w:eastAsia="Times New Roman" w:hAnsi="Times New Roman" w:cs="Times New Roman"/>
-        </w:rPr>
-        <w:t>uid level. Other methods for determining the volume of liquid in a metal container generally involve weighing the container. The major benefit of using the resonance of the container is that it does not necessitate the interaction of the user in any way. F</w:t>
-      </w:r>
-      <w:r>
-        <w:rPr>
-          <w:rFonts w:ascii="Times New Roman" w:eastAsia="Times New Roman" w:hAnsi="Times New Roman" w:cs="Times New Roman"/>
-        </w:rPr>
-        <w:t xml:space="preserve">igure 3.0b shows the relationship between the resonance frequency and the volume within a metal container. </w:t>
+        <w:t xml:space="preserve">This approach was chosen because it does not require the users to interact with the container in any way to determine the current liquid level. Other methods for determining the volume of liquid in a metal container generally involve weighing the container. The major benefit of using the resonance of the container is that it does not necessitate the interaction of the user in any way. Figure 3.0b shows the relationship between the resonance frequency and the volume within a metal container. </w:t>
       </w:r>
     </w:p>
     <w:p>
@@ -170,7 +140,7 @@
         </w:rPr>
         <w:lastRenderedPageBreak/>
         <w:drawing>
-          <wp:inline distT="114300" distB="114300" distL="114300" distR="114300">
+          <wp:inline distT="114300" distB="114300" distL="114300" distR="114300" wp14:anchorId="37CF96CC" wp14:editId="31D8EA06">
             <wp:extent cx="4676775" cy="3448050"/>
             <wp:effectExtent l="0" t="0" r="0" b="0"/>
             <wp:docPr id="19" name="image3.png"/>
@@ -258,25 +228,19 @@
         <w:rPr>
           <w:rFonts w:ascii="Times New Roman" w:eastAsia="Times New Roman" w:hAnsi="Times New Roman" w:cs="Times New Roman"/>
         </w:rPr>
-        <w:t xml:space="preserve">The following section highlights the hardware components of </w:t>
-      </w:r>
-      <w:r>
-        <w:rPr>
-          <w:rFonts w:ascii="Times New Roman" w:eastAsia="Times New Roman" w:hAnsi="Times New Roman" w:cs="Times New Roman"/>
-        </w:rPr>
-        <w:t>ALLDET’s design. The design includes a microcontroller, attachment mechanism, battery, vibration sensor, vibration generator, and chassis. The microcontroller is used to control the vibration generator and to read the data from the sensor. The attachment m</w:t>
-      </w:r>
-      <w:r>
-        <w:rPr>
-          <w:rFonts w:ascii="Times New Roman" w:eastAsia="Times New Roman" w:hAnsi="Times New Roman" w:cs="Times New Roman"/>
-        </w:rPr>
-        <w:t>echanism ensures that the device does not become detached from the keg and that it is positioned correctly. The vibration sensor detects movement of the keg created by the vibration generator. The chassis protects each component and is designed to ensure p</w:t>
-      </w:r>
-      <w:r>
-        <w:rPr>
-          <w:rFonts w:ascii="Times New Roman" w:eastAsia="Times New Roman" w:hAnsi="Times New Roman" w:cs="Times New Roman"/>
-        </w:rPr>
-        <w:t>roper contact with the keg and the vibration sensor/solenoid. These components were selected based on budget, compatibility, and size.</w:t>
+        <w:t>The following section highlights the hardware components of ALLDET’s design. The design includes a microcontroller, attachment mechanism, battery, vibration sensor, vibration generator, and chassis. The microcontroller is used to control the vibration generator and to read the data from the sensor. The attachment mechanism ensures that the device does not become detached from the keg and that it is positioned correctly. The vibration sensor detects movement of the keg created by the vibration generator. The chassis protects each component and is designed to ensure proper contact with the keg and the vibration sensor</w:t>
+      </w:r>
+      <w:r>
+        <w:rPr>
+          <w:rFonts w:ascii="Times New Roman" w:eastAsia="Times New Roman" w:hAnsi="Times New Roman" w:cs="Times New Roman"/>
+        </w:rPr>
+        <w:t xml:space="preserve"> and </w:t>
+      </w:r>
+      <w:r>
+        <w:rPr>
+          <w:rFonts w:ascii="Times New Roman" w:eastAsia="Times New Roman" w:hAnsi="Times New Roman" w:cs="Times New Roman"/>
+        </w:rPr>
+        <w:t>solenoid. These components were selected based on budget, compatibility, and size.</w:t>
       </w:r>
     </w:p>
     <w:p>
@@ -314,13 +278,7 @@
         <w:rPr>
           <w:rFonts w:ascii="Times New Roman" w:eastAsia="Times New Roman" w:hAnsi="Times New Roman" w:cs="Times New Roman"/>
         </w:rPr>
-        <w:t>Raspberry Pi Zero W was chosen due to the programming capabilities of Python, which is a robust la</w:t>
-      </w:r>
-      <w:r>
-        <w:rPr>
-          <w:rFonts w:ascii="Times New Roman" w:eastAsia="Times New Roman" w:hAnsi="Times New Roman" w:cs="Times New Roman"/>
-        </w:rPr>
-        <w:t xml:space="preserve">nguage equipped with server communication libraries that are necessary to program the device. In addition to </w:t>
+        <w:t xml:space="preserve">Raspberry Pi Zero W was chosen due to the programming capabilities of Python, which is a robust language equipped with server communication libraries that are necessary to program the device. In addition to </w:t>
       </w:r>
       <w:proofErr w:type="gramStart"/>
       <w:r>
@@ -334,13 +292,7 @@
         <w:rPr>
           <w:rFonts w:ascii="Times New Roman" w:eastAsia="Times New Roman" w:hAnsi="Times New Roman" w:cs="Times New Roman"/>
         </w:rPr>
-        <w:t xml:space="preserve"> the least expensive, the Raspberry Pi Zero W also has wireless and Bluetooth capabilities, making it the clear choice for the design. Table 3</w:t>
-      </w:r>
-      <w:r>
-        <w:rPr>
-          <w:rFonts w:ascii="Times New Roman" w:eastAsia="Times New Roman" w:hAnsi="Times New Roman" w:cs="Times New Roman"/>
-        </w:rPr>
-        <w:t>.1.1 shows a comparison of considered microcontrollers.</w:t>
+        <w:t xml:space="preserve"> the least expensive, the Raspberry Pi Zero W also has wireless and Bluetooth capabilities, making it the clear choice for the design. Table 3.1.1 shows a comparison of considered microcontrollers.</w:t>
       </w:r>
     </w:p>
     <w:p>
@@ -744,7 +696,7 @@
                 <w:noProof/>
               </w:rPr>
               <w:drawing>
-                <wp:inline distT="114300" distB="114300" distL="114300" distR="114300">
+                <wp:inline distT="114300" distB="114300" distL="114300" distR="114300" wp14:anchorId="6996C0D1" wp14:editId="57700D8E">
                   <wp:extent cx="217438" cy="202942"/>
                   <wp:effectExtent l="0" t="0" r="0" b="0"/>
                   <wp:docPr id="1" name="image1.png"/>
@@ -819,7 +771,7 @@
                 <w:noProof/>
               </w:rPr>
               <w:drawing>
-                <wp:inline distT="114300" distB="114300" distL="114300" distR="114300">
+                <wp:inline distT="114300" distB="114300" distL="114300" distR="114300" wp14:anchorId="00C4F58E" wp14:editId="1F0CEA75">
                   <wp:extent cx="217438" cy="202942"/>
                   <wp:effectExtent l="0" t="0" r="0" b="0"/>
                   <wp:docPr id="16" name="image1.png"/>
@@ -1006,7 +958,7 @@
                 <w:noProof/>
               </w:rPr>
               <w:drawing>
-                <wp:inline distT="114300" distB="114300" distL="114300" distR="114300">
+                <wp:inline distT="114300" distB="114300" distL="114300" distR="114300" wp14:anchorId="4D8B41E0" wp14:editId="726B1CA1">
                   <wp:extent cx="217438" cy="202942"/>
                   <wp:effectExtent l="0" t="0" r="0" b="0"/>
                   <wp:docPr id="22" name="image1.png"/>
@@ -1103,7 +1055,7 @@
                 <w:noProof/>
               </w:rPr>
               <w:drawing>
-                <wp:inline distT="114300" distB="114300" distL="114300" distR="114300">
+                <wp:inline distT="114300" distB="114300" distL="114300" distR="114300" wp14:anchorId="12364460" wp14:editId="46E9E254">
                   <wp:extent cx="217438" cy="202942"/>
                   <wp:effectExtent l="0" t="0" r="0" b="0"/>
                   <wp:docPr id="13" name="image1.png"/>
@@ -1250,7 +1202,7 @@
                 <w:noProof/>
               </w:rPr>
               <w:drawing>
-                <wp:inline distT="114300" distB="114300" distL="114300" distR="114300">
+                <wp:inline distT="114300" distB="114300" distL="114300" distR="114300" wp14:anchorId="159C86FC" wp14:editId="30F33C8D">
                   <wp:extent cx="217438" cy="202942"/>
                   <wp:effectExtent l="0" t="0" r="0" b="0"/>
                   <wp:docPr id="4" name="image1.png"/>
@@ -1332,7 +1284,7 @@
                 <w:noProof/>
               </w:rPr>
               <w:drawing>
-                <wp:inline distT="114300" distB="114300" distL="114300" distR="114300">
+                <wp:inline distT="114300" distB="114300" distL="114300" distR="114300" wp14:anchorId="7E66C03D" wp14:editId="46E9EE41">
                   <wp:extent cx="217438" cy="202942"/>
                   <wp:effectExtent l="0" t="0" r="0" b="0"/>
                   <wp:docPr id="2" name="image1.png"/>
@@ -1407,7 +1359,7 @@
                 <w:noProof/>
               </w:rPr>
               <w:drawing>
-                <wp:inline distT="114300" distB="114300" distL="114300" distR="114300">
+                <wp:inline distT="114300" distB="114300" distL="114300" distR="114300" wp14:anchorId="17660477" wp14:editId="3FC5FC55">
                   <wp:extent cx="217438" cy="202942"/>
                   <wp:effectExtent l="0" t="0" r="0" b="0"/>
                   <wp:docPr id="8" name="image1.png"/>
@@ -1489,13 +1441,7 @@
         <w:rPr>
           <w:rFonts w:ascii="Times New Roman" w:eastAsia="Times New Roman" w:hAnsi="Times New Roman" w:cs="Times New Roman"/>
         </w:rPr>
-        <w:t>ALLDET requires a means of physically attaching to the container. Mounting magnets and a clamp mechanism were chosen because they are easy-to-use and ensure a reliable method of measurement. Table 3.1.2 highlights some of the pros and cons of various metho</w:t>
-      </w:r>
-      <w:r>
-        <w:rPr>
-          <w:rFonts w:ascii="Times New Roman" w:eastAsia="Times New Roman" w:hAnsi="Times New Roman" w:cs="Times New Roman"/>
-        </w:rPr>
-        <w:t>ds of attachment</w:t>
+        <w:t>ALLDET requires a means of physically attaching to the container. Mounting magnets and a clamp mechanism were chosen because they are easy-to-use and ensure a reliable method of measurement. Table 3.1.2 highlights some of the pros and cons of various methods of attachment</w:t>
       </w:r>
       <w:r>
         <w:rPr>
@@ -2352,13 +2298,7 @@
         <w:rPr>
           <w:rFonts w:ascii="Times New Roman" w:eastAsia="Times New Roman" w:hAnsi="Times New Roman" w:cs="Times New Roman"/>
         </w:rPr>
-        <w:t xml:space="preserve"> rechargeable battery in the electronics industry.  Also, the Li-Ion battery is very efficient in power and charging ef</w:t>
-      </w:r>
-      <w:r>
-        <w:rPr>
-          <w:rFonts w:ascii="Times New Roman" w:eastAsia="Times New Roman" w:hAnsi="Times New Roman" w:cs="Times New Roman"/>
-        </w:rPr>
-        <w:t xml:space="preserve">ficiency while remaining a small, sleek look. </w:t>
+        <w:t xml:space="preserve"> rechargeable battery in the electronics industry.  Also, the Li-Ion battery is very efficient in power and charging efficiency while remaining a small, sleek look. </w:t>
       </w:r>
     </w:p>
     <w:p>
@@ -2404,8 +2344,35 @@
               <w:rPr>
                 <w:rFonts w:ascii="Times New Roman" w:eastAsia="Times New Roman" w:hAnsi="Times New Roman" w:cs="Times New Roman"/>
               </w:rPr>
-              <m:t xml:space="preserve"> </m:t>
+              <m:t xml:space="preserve"> I</m:t>
             </m:r>
+          </m:e>
+          <m:sub>
+            <m:r>
+              <w:rPr>
+                <w:rFonts w:ascii="Times New Roman" w:eastAsia="Times New Roman" w:hAnsi="Times New Roman" w:cs="Times New Roman"/>
+              </w:rPr>
+              <m:t>needed</m:t>
+            </m:r>
+          </m:sub>
+        </m:sSub>
+      </m:oMath>
+      <w:r>
+        <w:rPr>
+          <w:rFonts w:ascii="Times New Roman" w:eastAsia="Times New Roman" w:hAnsi="Times New Roman" w:cs="Times New Roman"/>
+        </w:rPr>
+        <w:t xml:space="preserve">= </w:t>
+      </w:r>
+      <m:oMath>
+        <m:sSub>
+          <m:sSubPr>
+            <m:ctrlPr>
+              <w:rPr>
+                <w:rFonts w:ascii="Times New Roman" w:eastAsia="Times New Roman" w:hAnsi="Times New Roman" w:cs="Times New Roman"/>
+              </w:rPr>
+            </m:ctrlPr>
+          </m:sSubPr>
+          <m:e>
             <m:r>
               <w:rPr>
                 <w:rFonts w:ascii="Times New Roman" w:eastAsia="Times New Roman" w:hAnsi="Times New Roman" w:cs="Times New Roman"/>
@@ -2418,7 +2385,7 @@
               <w:rPr>
                 <w:rFonts w:ascii="Times New Roman" w:eastAsia="Times New Roman" w:hAnsi="Times New Roman" w:cs="Times New Roman"/>
               </w:rPr>
-              <m:t>needed</m:t>
+              <m:t>Raspberry Pi- Zero W</m:t>
             </m:r>
           </m:sub>
         </m:sSub>
@@ -2427,7 +2394,7 @@
         <w:rPr>
           <w:rFonts w:ascii="Times New Roman" w:eastAsia="Times New Roman" w:hAnsi="Times New Roman" w:cs="Times New Roman"/>
         </w:rPr>
-        <w:t xml:space="preserve">= </w:t>
+        <w:t xml:space="preserve"> + </w:t>
       </w:r>
       <m:oMath>
         <m:sSub>
@@ -2451,49 +2418,7 @@
               <w:rPr>
                 <w:rFonts w:ascii="Times New Roman" w:eastAsia="Times New Roman" w:hAnsi="Times New Roman" w:cs="Times New Roman"/>
               </w:rPr>
-              <m:t>Raspberry</m:t>
-            </m:r>
-            <m:r>
-              <w:rPr>
-                <w:rFonts w:ascii="Times New Roman" w:eastAsia="Times New Roman" w:hAnsi="Times New Roman" w:cs="Times New Roman"/>
-              </w:rPr>
-              <m:t xml:space="preserve"> </m:t>
-            </m:r>
-            <m:r>
-              <w:rPr>
-                <w:rFonts w:ascii="Times New Roman" w:eastAsia="Times New Roman" w:hAnsi="Times New Roman" w:cs="Times New Roman"/>
-              </w:rPr>
-              <m:t>Pi</m:t>
-            </m:r>
-            <m:r>
-              <w:rPr>
-                <w:rFonts w:ascii="Times New Roman" w:eastAsia="Times New Roman" w:hAnsi="Times New Roman" w:cs="Times New Roman"/>
-              </w:rPr>
-              <m:t>-</m:t>
-            </m:r>
-            <m:r>
-              <w:rPr>
-                <w:rFonts w:ascii="Times New Roman" w:eastAsia="Times New Roman" w:hAnsi="Times New Roman" w:cs="Times New Roman"/>
-              </w:rPr>
-              <m:t xml:space="preserve"> </m:t>
-            </m:r>
-            <m:r>
-              <w:rPr>
-                <w:rFonts w:ascii="Times New Roman" w:eastAsia="Times New Roman" w:hAnsi="Times New Roman" w:cs="Times New Roman"/>
-              </w:rPr>
-              <m:t>Zero</m:t>
-            </m:r>
-            <m:r>
-              <w:rPr>
-                <w:rFonts w:ascii="Times New Roman" w:eastAsia="Times New Roman" w:hAnsi="Times New Roman" w:cs="Times New Roman"/>
-              </w:rPr>
-              <m:t xml:space="preserve"> </m:t>
-            </m:r>
-            <m:r>
-              <w:rPr>
-                <w:rFonts w:ascii="Times New Roman" w:eastAsia="Times New Roman" w:hAnsi="Times New Roman" w:cs="Times New Roman"/>
-              </w:rPr>
-              <m:t>W</m:t>
+              <m:t>solenoid</m:t>
             </m:r>
           </m:sub>
         </m:sSub>
@@ -2526,39 +2451,6 @@
               <w:rPr>
                 <w:rFonts w:ascii="Times New Roman" w:eastAsia="Times New Roman" w:hAnsi="Times New Roman" w:cs="Times New Roman"/>
               </w:rPr>
-              <m:t>solenoid</m:t>
-            </m:r>
-          </m:sub>
-        </m:sSub>
-      </m:oMath>
-      <w:r>
-        <w:rPr>
-          <w:rFonts w:ascii="Times New Roman" w:eastAsia="Times New Roman" w:hAnsi="Times New Roman" w:cs="Times New Roman"/>
-        </w:rPr>
-        <w:t xml:space="preserve"> + </w:t>
-      </w:r>
-      <m:oMath>
-        <m:sSub>
-          <m:sSubPr>
-            <m:ctrlPr>
-              <w:rPr>
-                <w:rFonts w:ascii="Times New Roman" w:eastAsia="Times New Roman" w:hAnsi="Times New Roman" w:cs="Times New Roman"/>
-              </w:rPr>
-            </m:ctrlPr>
-          </m:sSubPr>
-          <m:e>
-            <m:r>
-              <w:rPr>
-                <w:rFonts w:ascii="Times New Roman" w:eastAsia="Times New Roman" w:hAnsi="Times New Roman" w:cs="Times New Roman"/>
-              </w:rPr>
-              <m:t>I</m:t>
-            </m:r>
-          </m:e>
-          <m:sub>
-            <m:r>
-              <w:rPr>
-                <w:rFonts w:ascii="Times New Roman" w:eastAsia="Times New Roman" w:hAnsi="Times New Roman" w:cs="Times New Roman"/>
-              </w:rPr>
               <m:t>sensor</m:t>
             </m:r>
           </m:sub>
@@ -2582,13 +2474,7 @@
         <w:rPr>
           <w:rFonts w:ascii="Times New Roman" w:eastAsia="Times New Roman" w:hAnsi="Times New Roman" w:cs="Times New Roman"/>
         </w:rPr>
-        <w:t>While using equation</w:t>
-      </w:r>
-      <w:r>
-        <w:rPr>
-          <w:rFonts w:ascii="Times New Roman" w:eastAsia="Times New Roman" w:hAnsi="Times New Roman" w:cs="Times New Roman"/>
-        </w:rPr>
-        <w:t xml:space="preserve"> (1), below is the complete breakdown of what current draw needed for the operation requirements of the device. This breakdown gives the justification of the battery chosen:</w:t>
+        <w:t>While using equation (1), below is the complete breakdown of what current draw needed for the operation requirements of the device. This breakdown gives the justification of the battery chosen:</w:t>
       </w:r>
     </w:p>
     <w:p>
@@ -2657,13 +2543,7 @@
         <w:rPr>
           <w:rFonts w:ascii="Times New Roman" w:eastAsia="Times New Roman" w:hAnsi="Times New Roman" w:cs="Times New Roman"/>
         </w:rPr>
-        <w:t>30 seconds/measurement * 4 measu</w:t>
-      </w:r>
-      <w:r>
-        <w:rPr>
-          <w:rFonts w:ascii="Times New Roman" w:eastAsia="Times New Roman" w:hAnsi="Times New Roman" w:cs="Times New Roman"/>
-        </w:rPr>
-        <w:t xml:space="preserve">rements per hour * 16 operation hours </w:t>
+        <w:t xml:space="preserve">30 seconds/measurement * 4 measurements per hour * 16 operation hours </w:t>
       </w:r>
     </w:p>
     <w:p>
@@ -2784,19 +2664,7 @@
         <w:rPr>
           <w:rFonts w:ascii="Times New Roman" w:eastAsia="Times New Roman" w:hAnsi="Times New Roman" w:cs="Times New Roman"/>
         </w:rPr>
-        <w:t>For the needed</w:t>
-      </w:r>
-      <w:r>
-        <w:rPr>
-          <w:rFonts w:ascii="Times New Roman" w:eastAsia="Times New Roman" w:hAnsi="Times New Roman" w:cs="Times New Roman"/>
-        </w:rPr>
-        <w:t xml:space="preserve"> current equation (1), all the current values are for active states. Thirty seconds is the estimated worst-case time it would take for the device to hit the keg and transmit the signal to the server. These values are assuming the device will hit the keg fo</w:t>
-      </w:r>
-      <w:r>
-        <w:rPr>
-          <w:rFonts w:ascii="Times New Roman" w:eastAsia="Times New Roman" w:hAnsi="Times New Roman" w:cs="Times New Roman"/>
-        </w:rPr>
-        <w:t xml:space="preserve">ur times within an hour while operating for 16 hours. The needed current for the time the device is in operation is 197.9 </w:t>
+        <w:t xml:space="preserve">For the needed current equation (1), all the current values are for active states. Thirty seconds is the estimated worst-case time it would take for the device to hit the keg and transmit the signal to the server. These values are assuming the device will hit the keg four times within an hour while operating for 16 hours. The needed current for the time the device is in operation is 197.9 </w:t>
       </w:r>
       <w:proofErr w:type="spellStart"/>
       <w:r>
@@ -2824,13 +2692,7 @@
         <w:rPr>
           <w:rFonts w:ascii="Times New Roman" w:eastAsia="Times New Roman" w:hAnsi="Times New Roman" w:cs="Times New Roman"/>
         </w:rPr>
-        <w:t>. In total, th</w:t>
-      </w:r>
-      <w:r>
-        <w:rPr>
-          <w:rFonts w:ascii="Times New Roman" w:eastAsia="Times New Roman" w:hAnsi="Times New Roman" w:cs="Times New Roman"/>
-        </w:rPr>
-        <w:t xml:space="preserve">e battery must supply a minimum of 202.5 </w:t>
+        <w:t xml:space="preserve">. In total, the battery must supply a minimum of 202.5 </w:t>
       </w:r>
       <w:proofErr w:type="spellStart"/>
       <w:r>
@@ -3239,7 +3101,7 @@
                 <w:noProof/>
               </w:rPr>
               <w:drawing>
-                <wp:inline distT="114300" distB="114300" distL="114300" distR="114300">
+                <wp:inline distT="114300" distB="114300" distL="114300" distR="114300" wp14:anchorId="296E1E13" wp14:editId="0084868A">
                   <wp:extent cx="217438" cy="202942"/>
                   <wp:effectExtent l="0" t="0" r="0" b="0"/>
                   <wp:docPr id="3" name="image1.png"/>
@@ -3492,7 +3354,7 @@
                 <w:noProof/>
               </w:rPr>
               <w:drawing>
-                <wp:inline distT="114300" distB="114300" distL="114300" distR="114300">
+                <wp:inline distT="114300" distB="114300" distL="114300" distR="114300" wp14:anchorId="772A021E" wp14:editId="21A03CA0">
                   <wp:extent cx="217438" cy="202942"/>
                   <wp:effectExtent l="0" t="0" r="0" b="0"/>
                   <wp:docPr id="5" name="image1.png"/>
@@ -3673,7 +3535,7 @@
                 <w:noProof/>
               </w:rPr>
               <w:drawing>
-                <wp:inline distT="114300" distB="114300" distL="114300" distR="114300">
+                <wp:inline distT="114300" distB="114300" distL="114300" distR="114300" wp14:anchorId="1B429195" wp14:editId="63D7B13B">
                   <wp:extent cx="217438" cy="202942"/>
                   <wp:effectExtent l="0" t="0" r="0" b="0"/>
                   <wp:docPr id="25" name="image1.png"/>
@@ -3786,7 +3648,7 @@
                 <w:noProof/>
               </w:rPr>
               <w:drawing>
-                <wp:inline distT="114300" distB="114300" distL="114300" distR="114300">
+                <wp:inline distT="114300" distB="114300" distL="114300" distR="114300" wp14:anchorId="64B715CC" wp14:editId="5ECC2C7E">
                   <wp:extent cx="217438" cy="202942"/>
                   <wp:effectExtent l="0" t="0" r="0" b="0"/>
                   <wp:docPr id="17" name="image1.png"/>
@@ -3976,13 +3838,7 @@
         <w:rPr>
           <w:rFonts w:ascii="Times New Roman" w:eastAsia="Times New Roman" w:hAnsi="Times New Roman" w:cs="Times New Roman"/>
         </w:rPr>
-        <w:t>ALLDET supplies power to the device with the selected option based on the physical appearance, the rated capacity, and the cost. The battery’s dimension is 1.14” and 1.42” [21], which allows the device to remain small and compact. The minimum capacity requ</w:t>
-      </w:r>
-      <w:r>
-        <w:rPr>
-          <w:rFonts w:ascii="Times New Roman" w:eastAsia="Times New Roman" w:hAnsi="Times New Roman" w:cs="Times New Roman"/>
-        </w:rPr>
-        <w:t xml:space="preserve">ired for the device is 202.5 </w:t>
+        <w:t xml:space="preserve">ALLDET supplies power to the device with the selected option based on the physical appearance, the rated capacity, and the cost. The battery’s dimension is 1.14” and 1.42” [21], which allows the device to remain small and compact. The minimum capacity required for the device is 202.5 </w:t>
       </w:r>
       <w:proofErr w:type="spellStart"/>
       <w:r>
@@ -4010,13 +3866,19 @@
         <w:rPr>
           <w:rFonts w:ascii="Times New Roman" w:eastAsia="Times New Roman" w:hAnsi="Times New Roman" w:cs="Times New Roman"/>
         </w:rPr>
-        <w:t xml:space="preserve"> is achievable with a small, cost-effective battery. Since our battery chosen is above the required voltage, there will be a circuit that will account for the 0.4V that is not r</w:t>
-      </w:r>
-      <w:r>
-        <w:rPr>
-          <w:rFonts w:ascii="Times New Roman" w:eastAsia="Times New Roman" w:hAnsi="Times New Roman" w:cs="Times New Roman"/>
-        </w:rPr>
-        <w:t>equired. Therefore, there will be no damage to the battery and other electronic components.</w:t>
+        <w:t xml:space="preserve"> is achievable with a small, cost-effective battery. Since </w:t>
+      </w:r>
+      <w:r>
+        <w:rPr>
+          <w:rFonts w:ascii="Times New Roman" w:eastAsia="Times New Roman" w:hAnsi="Times New Roman" w:cs="Times New Roman"/>
+        </w:rPr>
+        <w:t>the</w:t>
+      </w:r>
+      <w:r>
+        <w:rPr>
+          <w:rFonts w:ascii="Times New Roman" w:eastAsia="Times New Roman" w:hAnsi="Times New Roman" w:cs="Times New Roman"/>
+        </w:rPr>
+        <w:t xml:space="preserve"> battery chosen is above the required voltage, there will be a circuit that will account for the 0.4V that is not required. Therefore, there will be no damage to the battery and other electronic components.</w:t>
       </w:r>
     </w:p>
     <w:p>
@@ -4055,25 +3917,7 @@
         <w:rPr>
           <w:rFonts w:ascii="Times New Roman" w:eastAsia="Times New Roman" w:hAnsi="Times New Roman" w:cs="Times New Roman"/>
         </w:rPr>
-        <w:t>ALLDET measures the vibration of the keg after being struck to determine the level of the liquid. The device uses a piezoelectric sensor beca</w:t>
-      </w:r>
-      <w:r>
-        <w:rPr>
-          <w:rFonts w:ascii="Times New Roman" w:eastAsia="Times New Roman" w:hAnsi="Times New Roman" w:cs="Times New Roman"/>
-        </w:rPr>
-        <w:t>use these are the most accurate as they maintain contact with the container. Piezoelectric sensors measure changes in force by converting these changes to an electrical charge; these charges can potentially range up to ±50 V [12], [15]. Because of these hi</w:t>
-      </w:r>
-      <w:r>
-        <w:rPr>
-          <w:rFonts w:ascii="Times New Roman" w:eastAsia="Times New Roman" w:hAnsi="Times New Roman" w:cs="Times New Roman"/>
-        </w:rPr>
-        <w:t>gh voltage ranges, a large resistor is used to “load down” the sensor. A piezoelectric sensor is inside the main unit housing that has to maintain contact with the side of the container. The signal from this sensor is sent an analog-to-digital converter fo</w:t>
-      </w:r>
-      <w:r>
-        <w:rPr>
-          <w:rFonts w:ascii="Times New Roman" w:eastAsia="Times New Roman" w:hAnsi="Times New Roman" w:cs="Times New Roman"/>
-        </w:rPr>
-        <w:t>r processing.</w:t>
+        <w:t>ALLDET measures the vibration of the keg after being struck to determine the level of the liquid. The device uses a piezoelectric sensor because these are the most accurate as they maintain contact with the container. Piezoelectric sensors measure changes in force by converting these changes to an electrical charge; these charges can potentially range up to ±50 V [12], [15]. Because of these high voltage ranges, a large resistor is used to “load down” the sensor. A piezoelectric sensor is inside the main unit housing that has to maintain contact with the side of the container. The signal from this sensor is sent an analog-to-digital converter for processing.</w:t>
       </w:r>
     </w:p>
     <w:p>
@@ -4419,7 +4263,7 @@
                 <w:noProof/>
               </w:rPr>
               <w:drawing>
-                <wp:inline distT="114300" distB="114300" distL="114300" distR="114300">
+                <wp:inline distT="114300" distB="114300" distL="114300" distR="114300" wp14:anchorId="59D3C180" wp14:editId="2BB342A3">
                   <wp:extent cx="217438" cy="202942"/>
                   <wp:effectExtent l="0" t="0" r="0" b="0"/>
                   <wp:docPr id="9" name="image1.png"/>
@@ -4598,7 +4442,7 @@
                 <w:noProof/>
               </w:rPr>
               <w:drawing>
-                <wp:inline distT="114300" distB="114300" distL="114300" distR="114300">
+                <wp:inline distT="114300" distB="114300" distL="114300" distR="114300" wp14:anchorId="171039B7" wp14:editId="6482D46E">
                   <wp:extent cx="217438" cy="202942"/>
                   <wp:effectExtent l="0" t="0" r="0" b="0"/>
                   <wp:docPr id="6" name="image1.png"/>
@@ -4681,19 +4525,19 @@
         <w:rPr>
           <w:rFonts w:ascii="Times New Roman" w:eastAsia="Times New Roman" w:hAnsi="Times New Roman" w:cs="Times New Roman"/>
         </w:rPr>
-        <w:t>The solenoid</w:t>
-      </w:r>
-      <w:r>
-        <w:rPr>
-          <w:rFonts w:ascii="Times New Roman" w:eastAsia="Times New Roman" w:hAnsi="Times New Roman" w:cs="Times New Roman"/>
-        </w:rPr>
-        <w:t xml:space="preserve"> is used as a vibration generator or “thump” mechanism that strikes the side of the container with the same velocity every time. Though larger than a stepper or servo motor, a solenoid is a clear choice for our project based on power draw and functionality</w:t>
-      </w:r>
-      <w:r>
-        <w:rPr>
-          <w:rFonts w:ascii="Times New Roman" w:eastAsia="Times New Roman" w:hAnsi="Times New Roman" w:cs="Times New Roman"/>
-        </w:rPr>
-        <w:t>. The solenoid is powered directly from the battery and controlled using a transistor. The signal to activate the solenoid is sent from the Raspberry Pi.</w:t>
+        <w:t xml:space="preserve">The solenoid is used as a vibration generator or “thump” mechanism that strikes the side of the container with the same velocity every time. Though larger than a stepper or servo motor, a solenoid is a clear choice for </w:t>
+      </w:r>
+      <w:r>
+        <w:rPr>
+          <w:rFonts w:ascii="Times New Roman" w:eastAsia="Times New Roman" w:hAnsi="Times New Roman" w:cs="Times New Roman"/>
+        </w:rPr>
+        <w:t>the</w:t>
+      </w:r>
+      <w:r>
+        <w:rPr>
+          <w:rFonts w:ascii="Times New Roman" w:eastAsia="Times New Roman" w:hAnsi="Times New Roman" w:cs="Times New Roman"/>
+        </w:rPr>
+        <w:t xml:space="preserve"> project based on power draw and functionality. The solenoid is powered directly from the battery and controlled using a transistor. The signal to activate the solenoid is sent from the Raspberry Pi.</w:t>
       </w:r>
     </w:p>
     <w:p>
@@ -4724,14 +4568,7 @@
           <w:rFonts w:ascii="Times New Roman" w:eastAsia="Times New Roman" w:hAnsi="Times New Roman" w:cs="Times New Roman"/>
           <w:b/>
         </w:rPr>
-        <w:t>Table 3.1.5a - Vibration Gener</w:t>
-      </w:r>
-      <w:r>
-        <w:rPr>
-          <w:rFonts w:ascii="Times New Roman" w:eastAsia="Times New Roman" w:hAnsi="Times New Roman" w:cs="Times New Roman"/>
-          <w:b/>
-        </w:rPr>
-        <w:t>ator Options</w:t>
+        <w:t>Table 3.1.5a - Vibration Generator Options</w:t>
       </w:r>
     </w:p>
     <w:tbl>
@@ -5047,7 +4884,7 @@
                 <w:noProof/>
               </w:rPr>
               <w:drawing>
-                <wp:inline distT="114300" distB="114300" distL="114300" distR="114300">
+                <wp:inline distT="114300" distB="114300" distL="114300" distR="114300" wp14:anchorId="0A1C6D96" wp14:editId="7FA4BD00">
                   <wp:extent cx="217438" cy="202942"/>
                   <wp:effectExtent l="0" t="0" r="0" b="0"/>
                   <wp:docPr id="14" name="image1.png"/>
@@ -5138,7 +4975,7 @@
                 <w:noProof/>
               </w:rPr>
               <w:drawing>
-                <wp:inline distT="114300" distB="114300" distL="114300" distR="114300">
+                <wp:inline distT="114300" distB="114300" distL="114300" distR="114300" wp14:anchorId="6DF39AF7" wp14:editId="358CDA36">
                   <wp:extent cx="217438" cy="202942"/>
                   <wp:effectExtent l="0" t="0" r="0" b="0"/>
                   <wp:docPr id="10" name="image1.png"/>
@@ -5288,7 +5125,7 @@
                 <w:noProof/>
               </w:rPr>
               <w:drawing>
-                <wp:inline distT="114300" distB="114300" distL="114300" distR="114300">
+                <wp:inline distT="114300" distB="114300" distL="114300" distR="114300" wp14:anchorId="779C136B" wp14:editId="39A1ECDA">
                   <wp:extent cx="217438" cy="202942"/>
                   <wp:effectExtent l="0" t="0" r="0" b="0"/>
                   <wp:docPr id="20" name="image1.png"/>
@@ -5363,7 +5200,7 @@
                 <w:noProof/>
               </w:rPr>
               <w:drawing>
-                <wp:inline distT="114300" distB="114300" distL="114300" distR="114300">
+                <wp:inline distT="114300" distB="114300" distL="114300" distR="114300" wp14:anchorId="14084023" wp14:editId="1B91497F">
                   <wp:extent cx="217438" cy="202942"/>
                   <wp:effectExtent l="0" t="0" r="0" b="0"/>
                   <wp:docPr id="26" name="image1.png"/>
@@ -5534,7 +5371,7 @@
                 <w:noProof/>
               </w:rPr>
               <w:drawing>
-                <wp:inline distT="114300" distB="114300" distL="114300" distR="114300">
+                <wp:inline distT="114300" distB="114300" distL="114300" distR="114300" wp14:anchorId="2FBD4B41" wp14:editId="0BFCC659">
                   <wp:extent cx="217438" cy="202942"/>
                   <wp:effectExtent l="0" t="0" r="0" b="0"/>
                   <wp:docPr id="24" name="image1.png"/>
@@ -5609,7 +5446,7 @@
                 <w:noProof/>
               </w:rPr>
               <w:drawing>
-                <wp:inline distT="114300" distB="114300" distL="114300" distR="114300">
+                <wp:inline distT="114300" distB="114300" distL="114300" distR="114300" wp14:anchorId="7B51ED9D" wp14:editId="1115A376">
                   <wp:extent cx="217438" cy="202942"/>
                   <wp:effectExtent l="0" t="0" r="0" b="0"/>
                   <wp:docPr id="21" name="image1.png"/>
@@ -5820,31 +5657,7 @@
                 <w:rPr>
                   <w:rFonts w:ascii="Times New Roman" w:eastAsia="Times New Roman" w:hAnsi="Times New Roman" w:cs="Times New Roman"/>
                 </w:rPr>
-                <m:t>P</m:t>
-              </m:r>
-              <m:r>
-                <w:rPr>
-                  <w:rFonts w:ascii="Times New Roman" w:eastAsia="Times New Roman" w:hAnsi="Times New Roman" w:cs="Times New Roman"/>
-                </w:rPr>
-                <m:t>=</m:t>
-              </m:r>
-              <m:r>
-                <w:rPr>
-                  <w:rFonts w:ascii="Times New Roman" w:eastAsia="Times New Roman" w:hAnsi="Times New Roman" w:cs="Times New Roman"/>
-                </w:rPr>
-                <m:t>I</m:t>
-              </m:r>
-              <m:r>
-                <w:rPr>
-                  <w:rFonts w:ascii="Times New Roman" w:eastAsia="Times New Roman" w:hAnsi="Times New Roman" w:cs="Times New Roman"/>
-                </w:rPr>
-                <m:t>*</m:t>
-              </m:r>
-              <m:r>
-                <w:rPr>
-                  <w:rFonts w:ascii="Times New Roman" w:eastAsia="Times New Roman" w:hAnsi="Times New Roman" w:cs="Times New Roman"/>
-                </w:rPr>
-                <m:t>V</m:t>
+                <m:t>P=I*V</m:t>
               </m:r>
             </m:oMath>
             <w:r>
@@ -6005,13 +5818,7 @@
                   <w:rPr>
                     <w:rFonts w:ascii="Times New Roman" w:eastAsia="Times New Roman" w:hAnsi="Times New Roman" w:cs="Times New Roman"/>
                   </w:rPr>
-                  <m:t>0.</m:t>
-                </m:r>
-                <m:r>
-                  <w:rPr>
-                    <w:rFonts w:ascii="Times New Roman" w:eastAsia="Times New Roman" w:hAnsi="Times New Roman" w:cs="Times New Roman"/>
-                  </w:rPr>
-                  <m:t>4</m:t>
+                  <m:t>0.4</m:t>
                 </m:r>
                 <m:sSup>
                   <m:sSupPr>
@@ -6035,19 +5842,7 @@
                   <w:rPr>
                     <w:rFonts w:ascii="Times New Roman" w:eastAsia="Times New Roman" w:hAnsi="Times New Roman" w:cs="Times New Roman"/>
                   </w:rPr>
-                  <m:t>*</m:t>
-                </m:r>
-                <m:r>
-                  <w:rPr>
-                    <w:rFonts w:ascii="Times New Roman" w:eastAsia="Times New Roman" w:hAnsi="Times New Roman" w:cs="Times New Roman"/>
-                  </w:rPr>
-                  <m:t>12 = 5.4</m:t>
-                </m:r>
-                <m:r>
-                  <w:rPr>
-                    <w:rFonts w:ascii="Times New Roman" w:eastAsia="Times New Roman" w:hAnsi="Times New Roman" w:cs="Times New Roman"/>
-                  </w:rPr>
-                  <m:t>W</m:t>
+                  <m:t>*12 = 5.4W</m:t>
                 </m:r>
               </m:oMath>
             </m:oMathPara>
@@ -6125,7 +5920,7 @@
                 <w:noProof/>
               </w:rPr>
               <w:drawing>
-                <wp:inline distT="114300" distB="114300" distL="114300" distR="114300">
+                <wp:inline distT="114300" distB="114300" distL="114300" distR="114300" wp14:anchorId="062CB06D" wp14:editId="7B78EECE">
                   <wp:extent cx="217438" cy="202942"/>
                   <wp:effectExtent l="0" t="0" r="0" b="0"/>
                   <wp:docPr id="7" name="image1.png"/>
@@ -6230,13 +6025,7 @@
                   <w:rPr>
                     <w:rFonts w:ascii="Times New Roman" w:eastAsia="Times New Roman" w:hAnsi="Times New Roman" w:cs="Times New Roman"/>
                   </w:rPr>
-                  <m:t>0.83*5=4.15</m:t>
-                </m:r>
-                <m:r>
-                  <w:rPr>
-                    <w:rFonts w:ascii="Times New Roman" w:eastAsia="Times New Roman" w:hAnsi="Times New Roman" w:cs="Times New Roman"/>
-                  </w:rPr>
-                  <m:t>W</m:t>
+                  <m:t>0.83*5=4.15W</m:t>
                 </m:r>
               </m:oMath>
             </m:oMathPara>
@@ -6314,7 +6103,7 @@
                 <w:noProof/>
               </w:rPr>
               <w:drawing>
-                <wp:inline distT="114300" distB="114300" distL="114300" distR="114300">
+                <wp:inline distT="114300" distB="114300" distL="114300" distR="114300" wp14:anchorId="696E514A" wp14:editId="483178D8">
                   <wp:extent cx="217438" cy="202942"/>
                   <wp:effectExtent l="0" t="0" r="0" b="0"/>
                   <wp:docPr id="18" name="image1.png"/>
@@ -6433,13 +6222,7 @@
                   <w:rPr>
                     <w:rFonts w:ascii="Times New Roman" w:eastAsia="Times New Roman" w:hAnsi="Times New Roman" w:cs="Times New Roman"/>
                   </w:rPr>
-                  <m:t>1*12=12</m:t>
-                </m:r>
-                <m:r>
-                  <w:rPr>
-                    <w:rFonts w:ascii="Times New Roman" w:eastAsia="Times New Roman" w:hAnsi="Times New Roman" w:cs="Times New Roman"/>
-                  </w:rPr>
-                  <m:t>W</m:t>
+                  <m:t>1*12=12W</m:t>
                 </m:r>
               </m:oMath>
             </m:oMathPara>
@@ -6517,7 +6300,7 @@
                 <w:noProof/>
               </w:rPr>
               <w:drawing>
-                <wp:inline distT="114300" distB="114300" distL="114300" distR="114300">
+                <wp:inline distT="114300" distB="114300" distL="114300" distR="114300" wp14:anchorId="2CF5E510" wp14:editId="7061748C">
                   <wp:extent cx="217438" cy="202942"/>
                   <wp:effectExtent l="0" t="0" r="0" b="0"/>
                   <wp:docPr id="11" name="image1.png"/>
@@ -6599,13 +6382,7 @@
         <w:rPr>
           <w:rFonts w:ascii="Times New Roman" w:eastAsia="Times New Roman" w:hAnsi="Times New Roman" w:cs="Times New Roman"/>
         </w:rPr>
-        <w:t>Figure 3.1</w:t>
-      </w:r>
-      <w:r>
-        <w:rPr>
-          <w:rFonts w:ascii="Times New Roman" w:eastAsia="Times New Roman" w:hAnsi="Times New Roman" w:cs="Times New Roman"/>
-        </w:rPr>
-        <w:t xml:space="preserve"> is not to scale but is used to demonstrate the location that the device is intended to sit on the container, which is approximately the middle of the container.</w:t>
+        <w:t>Figure 3.1 is not to scale but is used to demonstrate the location that the device is intended to sit on the container, which is approximately the middle of the container.</w:t>
       </w:r>
     </w:p>
     <w:p>
@@ -6620,19 +6397,7 @@
         <w:rPr>
           <w:rFonts w:ascii="Times New Roman" w:eastAsia="Times New Roman" w:hAnsi="Times New Roman" w:cs="Times New Roman"/>
         </w:rPr>
-        <w:t>The main unit housing is 3-D printed to IP52 standard to ensure substantial amounts of water d</w:t>
-      </w:r>
-      <w:r>
-        <w:rPr>
-          <w:rFonts w:ascii="Times New Roman" w:eastAsia="Times New Roman" w:hAnsi="Times New Roman" w:cs="Times New Roman"/>
-        </w:rPr>
-        <w:t>o not enter the unit and damage the components. The case is equipped with a connector rod that attaches to the handle to ensure that every device is mounted at an appropriate distance from the top of the container to maintain consistent measurements. Also,</w:t>
-      </w:r>
-      <w:r>
-        <w:rPr>
-          <w:rFonts w:ascii="Times New Roman" w:eastAsia="Times New Roman" w:hAnsi="Times New Roman" w:cs="Times New Roman"/>
-        </w:rPr>
-        <w:t xml:space="preserve"> the case has magnetic “feet” that maintain a firm connection to the side of the container to obtain an accurate reading. A 3-D printed case is used mainly due to the inexpensive cost of production.</w:t>
+        <w:t>The main unit housing is 3-D printed to IP52 standard to ensure substantial amounts of water do not enter the unit and damage the components. The case is equipped with a connector rod that attaches to the handle to ensure that every device is mounted at an appropriate distance from the top of the container to maintain consistent measurements. Also, the case has magnetic “feet” that maintain a firm connection to the side of the container to obtain an accurate reading. A 3-D printed case is used mainly due to the inexpensive cost of production.</w:t>
       </w:r>
     </w:p>
     <w:p>
@@ -6649,7 +6414,7 @@
           <w:noProof/>
         </w:rPr>
         <w:drawing>
-          <wp:inline distT="114300" distB="114300" distL="114300" distR="114300">
+          <wp:inline distT="114300" distB="114300" distL="114300" distR="114300" wp14:anchorId="65C1019D" wp14:editId="3867CD76">
             <wp:extent cx="2800350" cy="2971800"/>
             <wp:effectExtent l="0" t="0" r="0" b="0"/>
             <wp:docPr id="15" name="image2.png"/>
@@ -6740,12 +6505,6 @@
           <w:b/>
         </w:rPr>
         <w:tab/>
-      </w:r>
-      <w:r>
-        <w:rPr>
-          <w:rFonts w:ascii="Times New Roman" w:eastAsia="Times New Roman" w:hAnsi="Times New Roman" w:cs="Times New Roman"/>
-          <w:b/>
-        </w:rPr>
         <w:t>A/D Converter</w:t>
       </w:r>
     </w:p>
@@ -6760,13 +6519,7 @@
         <w:rPr>
           <w:rFonts w:ascii="Times New Roman" w:eastAsia="Times New Roman" w:hAnsi="Times New Roman" w:cs="Times New Roman"/>
         </w:rPr>
-        <w:t>In order to convert the analog signal from the piezoelectric sensor to a digital signal that can be read by the Raspberry Pi, an analog-to-digital converter is needed. Using a sample clock, the ADC samples a signal on the falling or rising ed</w:t>
-      </w:r>
-      <w:r>
-        <w:rPr>
-          <w:rFonts w:ascii="Times New Roman" w:eastAsia="Times New Roman" w:hAnsi="Times New Roman" w:cs="Times New Roman"/>
-        </w:rPr>
-        <w:t xml:space="preserve">ge of the </w:t>
+        <w:t xml:space="preserve">In order to convert the analog signal from the piezoelectric sensor to a digital signal that can be read by the Raspberry Pi, an analog-to-digital converter is needed. Using a sample clock, the ADC samples a signal on the falling or rising edge of the </w:t>
       </w:r>
       <w:proofErr w:type="gramStart"/>
       <w:r>
@@ -6807,13 +6560,7 @@
         <w:rPr>
           <w:rFonts w:ascii="Times New Roman" w:eastAsia="Times New Roman" w:hAnsi="Times New Roman" w:cs="Times New Roman"/>
         </w:rPr>
-        <w:t xml:space="preserve">Table </w:t>
-      </w:r>
-      <w:r>
-        <w:rPr>
-          <w:rFonts w:ascii="Times New Roman" w:eastAsia="Times New Roman" w:hAnsi="Times New Roman" w:cs="Times New Roman"/>
-        </w:rPr>
-        <w:t>3.1.6 shows a comparison between the considered A/D converters.</w:t>
+        <w:t>Table 3.1.6 shows a comparison between the considered A/D converters.</w:t>
       </w:r>
     </w:p>
     <w:p>
@@ -7670,19 +7417,7 @@
         <w:rPr>
           <w:rFonts w:ascii="Times New Roman" w:eastAsia="Times New Roman" w:hAnsi="Times New Roman" w:cs="Times New Roman"/>
         </w:rPr>
-        <w:t>The solenoid operates on 12VDC at 450mA with a striking force of 31N. This particular solenoid was chosen to minimize power draw and have a strong enough force to strike the container to get a decent vibration. Unfortunately, the Raspberry Pi Zero W only o</w:t>
-      </w:r>
-      <w:r>
-        <w:rPr>
-          <w:rFonts w:ascii="Times New Roman" w:eastAsia="Times New Roman" w:hAnsi="Times New Roman" w:cs="Times New Roman"/>
-        </w:rPr>
-        <w:t>utputs voltages of 3.3V or 5V. Therefore, in order to power the solenoid from the Raspberry Pi, a boost converter is used that takes an input voltage between 3-30V and outputs a voltage between 5-35V. In order to make sure the converter is outputting the c</w:t>
-      </w:r>
-      <w:r>
-        <w:rPr>
-          <w:rFonts w:ascii="Times New Roman" w:eastAsia="Times New Roman" w:hAnsi="Times New Roman" w:cs="Times New Roman"/>
-        </w:rPr>
-        <w:t>orrect voltage, the potentiometer within the converter will need to be adjusted to the proper 12V output to power the solenoid.</w:t>
+        <w:t>The solenoid operates on 12VDC at 450mA with a striking force of 31N. This particular solenoid was chosen to minimize power draw and have a strong enough force to strike the container to get a decent vibration. Unfortunately, the Raspberry Pi Zero W only outputs voltages of 3.3V or 5V. Therefore, in order to power the solenoid from the Raspberry Pi, a boost converter is used that takes an input voltage between 3-30V and outputs a voltage between 5-35V. In order to make sure the converter is outputting the correct voltage, the potentiometer within the converter will need to be adjusted to the proper 12V output to power the solenoid.</w:t>
       </w:r>
     </w:p>
     <w:p>
@@ -7720,19 +7455,7 @@
         <w:rPr>
           <w:rFonts w:ascii="Times New Roman" w:eastAsia="Times New Roman" w:hAnsi="Times New Roman" w:cs="Times New Roman"/>
         </w:rPr>
-        <w:t>Since the device is battery operated, charging is necessary. A battery charging module</w:t>
-      </w:r>
-      <w:r>
-        <w:rPr>
-          <w:rFonts w:ascii="Times New Roman" w:eastAsia="Times New Roman" w:hAnsi="Times New Roman" w:cs="Times New Roman"/>
-        </w:rPr>
-        <w:t xml:space="preserve"> is needed not only to charge the battery but to also ensure that the battery is not over-charged, which would damage the battery. Along with the charging module, a battery monitoring module is needed to prevent the battery from discharging too much, thus </w:t>
-      </w:r>
-      <w:r>
-        <w:rPr>
-          <w:rFonts w:ascii="Times New Roman" w:eastAsia="Times New Roman" w:hAnsi="Times New Roman" w:cs="Times New Roman"/>
-        </w:rPr>
-        <w:t>preventing damage to the battery.</w:t>
+        <w:t>Since the device is battery operated, charging is necessary. A battery charging module is needed not only to charge the battery but to also ensure that the battery is not over-charged, which would damage the battery. Along with the charging module, a battery monitoring module is needed to prevent the battery from discharging too much, thus preventing damage to the battery.</w:t>
       </w:r>
     </w:p>
     <w:p>
@@ -7770,19 +7493,7 @@
         <w:rPr>
           <w:rFonts w:ascii="Times New Roman" w:eastAsia="Times New Roman" w:hAnsi="Times New Roman" w:cs="Times New Roman"/>
         </w:rPr>
-        <w:t>The software components of this product consist of three parts: the microcontroller, the server, and the mobile application. The microcontroller is responsible for reading the signal generated by the solenoid.</w:t>
-      </w:r>
-      <w:r>
-        <w:rPr>
-          <w:rFonts w:ascii="Times New Roman" w:eastAsia="Times New Roman" w:hAnsi="Times New Roman" w:cs="Times New Roman"/>
-        </w:rPr>
-        <w:t xml:space="preserve"> It then transmits that signal to the server. The server stores that data until a smartphone connects with authorization to access the information. Once the server has received the signal, it then performs an analysis to compute the liquid level. When the </w:t>
-      </w:r>
-      <w:r>
-        <w:rPr>
-          <w:rFonts w:ascii="Times New Roman" w:eastAsia="Times New Roman" w:hAnsi="Times New Roman" w:cs="Times New Roman"/>
-        </w:rPr>
-        <w:t xml:space="preserve">phone connects to the server, the server passes that data to </w:t>
+        <w:t xml:space="preserve">The software components of this product consist of three parts: the microcontroller, the server, and the mobile application. The microcontroller is responsible for reading the signal generated by the solenoid. It then transmits that signal to the server. The server stores that data until a smartphone connects with authorization to access the information. Once the server has received the signal, it then performs an analysis to compute the liquid level. When the phone connects to the server, the server passes that data to </w:t>
       </w:r>
       <w:r>
         <w:rPr>
@@ -7814,7 +7525,7 @@
           <w:noProof/>
         </w:rPr>
         <w:drawing>
-          <wp:inline distT="19050" distB="19050" distL="19050" distR="19050">
+          <wp:inline distT="19050" distB="19050" distL="19050" distR="19050" wp14:anchorId="0141F127" wp14:editId="59CD0B01">
             <wp:extent cx="4393073" cy="3462338"/>
             <wp:effectExtent l="0" t="0" r="0" b="0"/>
             <wp:docPr id="23" name="image5.png"/>
@@ -7863,14 +7574,7 @@
           <w:rFonts w:ascii="Times New Roman" w:eastAsia="Times New Roman" w:hAnsi="Times New Roman" w:cs="Times New Roman"/>
           <w:b/>
         </w:rPr>
-        <w:t xml:space="preserve">Figure 3.2 Device </w:t>
-      </w:r>
-      <w:r>
-        <w:rPr>
-          <w:rFonts w:ascii="Times New Roman" w:eastAsia="Times New Roman" w:hAnsi="Times New Roman" w:cs="Times New Roman"/>
-          <w:b/>
-        </w:rPr>
-        <w:t>communication path</w:t>
+        <w:t>Figure 3.2 Device communication path</w:t>
       </w:r>
     </w:p>
     <w:p>
@@ -7908,19 +7612,7 @@
         <w:rPr>
           <w:rFonts w:ascii="Times New Roman" w:eastAsia="Times New Roman" w:hAnsi="Times New Roman" w:cs="Times New Roman"/>
         </w:rPr>
-        <w:t xml:space="preserve">The Raspberry Pi receives the signal from the piezoelectric sensor through an analog to digital converter and uses a fast Fourier transform to convert the received signal to a frequency. This calculation is handled </w:t>
-      </w:r>
-      <w:r>
-        <w:rPr>
-          <w:rFonts w:ascii="Times New Roman" w:eastAsia="Times New Roman" w:hAnsi="Times New Roman" w:cs="Times New Roman"/>
-        </w:rPr>
-        <w:t>by the Raspberry Pi to avoid having to transmit large amounts of sensor data to the server. Instead, the result and the device ID will be the only information that needs to be transmitted. The software on the Raspberry Pi is responsible for both the calcul</w:t>
-      </w:r>
-      <w:r>
-        <w:rPr>
-          <w:rFonts w:ascii="Times New Roman" w:eastAsia="Times New Roman" w:hAnsi="Times New Roman" w:cs="Times New Roman"/>
-        </w:rPr>
-        <w:t>ation of the liquid level and transmission of the result to the server to be stored by the SQL database. This code is written in Python, which has specific libraries for data transmission over Wi-Fi and for calculating the Fourier transform of a signal.</w:t>
+        <w:t>The Raspberry Pi receives the signal from the piezoelectric sensor through an analog to digital converter and uses a fast Fourier transform to convert the received signal to a frequency. This calculation is handled by the Raspberry Pi to avoid having to transmit large amounts of sensor data to the server. Instead, the result and the device ID will be the only information that needs to be transmitted. The software on the Raspberry Pi is responsible for both the calculation of the liquid level and transmission of the result to the server to be stored by the SQL database. This code is written in Python, which has specific libraries for data transmission over Wi-Fi and for calculating the Fourier transform of a signal.</w:t>
       </w:r>
     </w:p>
     <w:p>
@@ -7936,14 +7628,7 @@
           <w:rFonts w:ascii="Times New Roman" w:eastAsia="Times New Roman" w:hAnsi="Times New Roman" w:cs="Times New Roman"/>
           <w:b/>
         </w:rPr>
-        <w:t>3.</w:t>
-      </w:r>
-      <w:r>
-        <w:rPr>
-          <w:rFonts w:ascii="Times New Roman" w:eastAsia="Times New Roman" w:hAnsi="Times New Roman" w:cs="Times New Roman"/>
-          <w:b/>
-        </w:rPr>
-        <w:t>2.2</w:t>
+        <w:t>3.2.2</w:t>
       </w:r>
       <w:r>
         <w:rPr>
@@ -7965,19 +7650,15 @@
         <w:rPr>
           <w:rFonts w:ascii="Times New Roman" w:eastAsia="Times New Roman" w:hAnsi="Times New Roman" w:cs="Times New Roman"/>
         </w:rPr>
-        <w:t>Originally, Bluetooth was considered for the wireless communication. This was due to the fact that the phone application would connect directly to each ALLDET device individually. After considering adding a server to store the data readings and compute the</w:t>
-      </w:r>
-      <w:r>
-        <w:rPr>
-          <w:rFonts w:ascii="Times New Roman" w:eastAsia="Times New Roman" w:hAnsi="Times New Roman" w:cs="Times New Roman"/>
-        </w:rPr>
-        <w:t xml:space="preserve"> liquid level, Wi-Fi was chosen as a better alternative. Wi-Fi would not only allow for the application to only have to connect to one server instead of multiple ALLDET devices, it also provides a much greater range. While Bluetooth allows for use in areas</w:t>
-      </w:r>
-      <w:r>
-        <w:rPr>
-          <w:rFonts w:ascii="Times New Roman" w:eastAsia="Times New Roman" w:hAnsi="Times New Roman" w:cs="Times New Roman"/>
-        </w:rPr>
-        <w:t xml:space="preserve"> without a Wi-Fi connection, Wi-Fi is so ubiquitous that it will not significantly limit our customer base. </w:t>
+        <w:t xml:space="preserve">Originally, Bluetooth was considered for </w:t>
+      </w:r>
+      <w:bookmarkStart w:id="0" w:name="_GoBack"/>
+      <w:bookmarkEnd w:id="0"/>
+      <w:r>
+        <w:rPr>
+          <w:rFonts w:ascii="Times New Roman" w:eastAsia="Times New Roman" w:hAnsi="Times New Roman" w:cs="Times New Roman"/>
+        </w:rPr>
+        <w:t xml:space="preserve">wireless communication. This was due to the fact that the phone application would connect directly to each ALLDET device individually. After considering adding a server to store the data readings and compute the liquid level, Wi-Fi was chosen as a better alternative. Wi-Fi would not only allow for the application to only have to connect to one server instead of multiple ALLDET devices, it also provides a much greater range. While Bluetooth allows for use in areas without a Wi-Fi connection, Wi-Fi is so ubiquitous that it will not significantly limit our customer base. </w:t>
       </w:r>
     </w:p>
     <w:p>
@@ -8031,19 +7712,7 @@
         <w:rPr>
           <w:rFonts w:ascii="Times New Roman" w:eastAsia="Times New Roman" w:hAnsi="Times New Roman" w:cs="Times New Roman"/>
         </w:rPr>
-        <w:t>ALLDET uses a server to communicate with the device, store the data readings, and perform user authentication. The mobile application pulls the liquid level history from the server and displays it to the user. To accomplish the data storage, a Linux server</w:t>
-      </w:r>
-      <w:r>
-        <w:rPr>
-          <w:rFonts w:ascii="Times New Roman" w:eastAsia="Times New Roman" w:hAnsi="Times New Roman" w:cs="Times New Roman"/>
-        </w:rPr>
-        <w:t xml:space="preserve"> retrieves the data from the device and uses Python to process the data and determine the liquid level. The server also uses a SQL database to store the processed data. Python and SQL were chosen because the team has prior development experience with them.</w:t>
-      </w:r>
-      <w:r>
-        <w:rPr>
-          <w:rFonts w:ascii="Times New Roman" w:eastAsia="Times New Roman" w:hAnsi="Times New Roman" w:cs="Times New Roman"/>
-        </w:rPr>
-        <w:t xml:space="preserve"> Additionally, Python has open source libraries for wireless transmission. </w:t>
+        <w:t xml:space="preserve">ALLDET uses a server to communicate with the device, store the data readings, and perform user authentication. The mobile application pulls the liquid level history from the server and displays it to the user. To accomplish the data storage, a Linux server retrieves the data from the device and uses Python to process the data and determine the liquid level. The server also uses a SQL database to store the processed data. Python and SQL were chosen because the team has prior development experience with them. Additionally, Python has open source libraries for wireless transmission. </w:t>
       </w:r>
     </w:p>
     <w:p>
@@ -8093,19 +7762,7 @@
         <w:rPr>
           <w:rFonts w:ascii="Times New Roman" w:eastAsia="Times New Roman" w:hAnsi="Times New Roman" w:cs="Times New Roman"/>
         </w:rPr>
-        <w:t>(SDK). Flutter was chosen for application development</w:t>
-      </w:r>
-      <w:r>
-        <w:rPr>
-          <w:rFonts w:ascii="Times New Roman" w:eastAsia="Times New Roman" w:hAnsi="Times New Roman" w:cs="Times New Roman"/>
-        </w:rPr>
-        <w:t xml:space="preserve"> for multiple reasons. Firstly, one team member has prior experience with this SDK. In addition, Flutter allows for development on Android and iOS with one codebase, while other software development kits require a separate codebase for each mobile operatin</w:t>
-      </w:r>
-      <w:r>
-        <w:rPr>
-          <w:rFonts w:ascii="Times New Roman" w:eastAsia="Times New Roman" w:hAnsi="Times New Roman" w:cs="Times New Roman"/>
-        </w:rPr>
-        <w:t>g system.</w:t>
+        <w:t>(SDK). Flutter was chosen for application development for multiple reasons. Firstly, one team member has prior experience with this SDK. In addition, Flutter allows for development on Android and iOS with one codebase, while other software development kits require a separate codebase for each mobile operating system.</w:t>
       </w:r>
     </w:p>
     <w:p>
@@ -8116,34 +7773,14 @@
           <w:b/>
         </w:rPr>
       </w:pPr>
-      <w:bookmarkStart w:id="0" w:name="_gjdgxs" w:colFirst="0" w:colLast="0"/>
-      <w:bookmarkEnd w:id="0"/>
-      <w:r>
-        <w:rPr>
-          <w:rFonts w:ascii="Times New Roman" w:eastAsia="Times New Roman" w:hAnsi="Times New Roman" w:cs="Times New Roman"/>
-        </w:rPr>
-        <w:t>The application has a variety of pages to maximize user experience. These pages are the login screen, a list view of all ALLDET devices and the current liquid level detected by each, an in-depth statistics page for each individual device, and a s</w:t>
-      </w:r>
-      <w:r>
-        <w:rPr>
-          <w:rFonts w:ascii="Times New Roman" w:eastAsia="Times New Roman" w:hAnsi="Times New Roman" w:cs="Times New Roman"/>
-        </w:rPr>
-        <w:t xml:space="preserve">ettings page. The login screen is to ensure that the user is authorized to view the data. After the users log into the app, they are taken to the main screen which shows a list of all devices and each device’s most recent liquid level reading. Each device </w:t>
-      </w:r>
-      <w:r>
-        <w:rPr>
-          <w:rFonts w:ascii="Times New Roman" w:eastAsia="Times New Roman" w:hAnsi="Times New Roman" w:cs="Times New Roman"/>
-        </w:rPr>
-        <w:t>has a unique ID number that identifies it, which the users can nickname. This allows users to customize and easily identify which container to which the shown device is attached. Clicking on each device takes the users to another page that displays more sp</w:t>
-      </w:r>
-      <w:r>
-        <w:rPr>
-          <w:rFonts w:ascii="Times New Roman" w:eastAsia="Times New Roman" w:hAnsi="Times New Roman" w:cs="Times New Roman"/>
-        </w:rPr>
-        <w:t>ecific information about that device, such as liquid level history, how long the keg has been in use, device ID, and estimated end-of-life.</w:t>
-      </w:r>
-      <w:bookmarkStart w:id="1" w:name="_GoBack"/>
+      <w:bookmarkStart w:id="1" w:name="_gjdgxs" w:colFirst="0" w:colLast="0"/>
       <w:bookmarkEnd w:id="1"/>
+      <w:r>
+        <w:rPr>
+          <w:rFonts w:ascii="Times New Roman" w:eastAsia="Times New Roman" w:hAnsi="Times New Roman" w:cs="Times New Roman"/>
+        </w:rPr>
+        <w:t>The application has a variety of pages to maximize user experience. These pages are the login screen, a list view of all ALLDET devices and the current liquid level detected by each, an in-depth statistics page for each individual device, and a settings page. The login screen is to ensure that the user is authorized to view the data. After the users log into the app, they are taken to the main screen which shows a list of all devices and each device’s most recent liquid level reading. Each device has a unique ID number that identifies it, which the users can nickname. This allows users to customize and easily identify which container to which the shown device is attached. Clicking on each device takes the users to another page that displays more specific information about that device, such as liquid level history, how long the keg has been in use, device ID, and estimated end-of-life.</w:t>
+      </w:r>
     </w:p>
     <w:p>
       <w:pPr>
@@ -8263,14 +7900,7 @@
           <w:rFonts w:ascii="Times New Roman" w:eastAsia="Times New Roman" w:hAnsi="Times New Roman" w:cs="Times New Roman"/>
           <w:color w:val="111111"/>
         </w:rPr>
-        <w:t>Piezoelectricity for Arduino DIY</w:t>
-      </w:r>
-      <w:r>
-        <w:rPr>
-          <w:rFonts w:ascii="Times New Roman" w:eastAsia="Times New Roman" w:hAnsi="Times New Roman" w:cs="Times New Roman"/>
-          <w:color w:val="111111"/>
-        </w:rPr>
-        <w:t xml:space="preserve"> KIT: Amazon.com Industrial &amp; Scientific.” amazon.com. </w:t>
+        <w:t xml:space="preserve">Piezoelectricity for Arduino DIY KIT: Amazon.com Industrial &amp; Scientific.” amazon.com. </w:t>
       </w:r>
       <w:hyperlink r:id="rId13">
         <w:r>
@@ -8279,15 +7909,7 @@
             <w:color w:val="1155CC"/>
             <w:u w:val="single"/>
           </w:rPr>
-          <w:t>https://www.amazon.com/H</w:t>
-        </w:r>
-        <w:r>
-          <w:rPr>
-            <w:rFonts w:ascii="Times New Roman" w:eastAsia="Times New Roman" w:hAnsi="Times New Roman" w:cs="Times New Roman"/>
-            <w:color w:val="1155CC"/>
-            <w:u w:val="single"/>
-          </w:rPr>
-          <w:t>iLetgo-Piezoelectric-Ceramic-Vibration-Piezoelectricity/dp/B07Q9J5C4G/ref=sr_1_2?keywords=piezoelectric+sensor&amp;qid=1569957549&amp;sr=8-2</w:t>
+          <w:t>https://www.amazon.com/HiLetgo-Piezoelectric-Ceramic-Vibration-Piezoelectricity/dp/B07Q9J5C4G/ref=sr_1_2?keywords=piezoelectric+sensor&amp;qid=1569957549&amp;sr=8-2</w:t>
         </w:r>
       </w:hyperlink>
       <w:r>
@@ -8328,14 +7950,7 @@
           <w:rFonts w:ascii="Times New Roman" w:eastAsia="Times New Roman" w:hAnsi="Times New Roman" w:cs="Times New Roman"/>
           <w:color w:val="111111"/>
         </w:rPr>
-        <w:t>NC Type Vibration Sensor Module Vibration Switch for Arduino S</w:t>
-      </w:r>
-      <w:r>
-        <w:rPr>
-          <w:rFonts w:ascii="Times New Roman" w:eastAsia="Times New Roman" w:hAnsi="Times New Roman" w:cs="Times New Roman"/>
-          <w:color w:val="111111"/>
-        </w:rPr>
-        <w:t xml:space="preserve">mart Car.” amazon.com. </w:t>
+        <w:t xml:space="preserve">NC Type Vibration Sensor Module Vibration Switch for Arduino Smart Car.” amazon.com. </w:t>
       </w:r>
       <w:hyperlink r:id="rId14">
         <w:r>
@@ -8344,15 +7959,7 @@
             <w:color w:val="1155CC"/>
             <w:u w:val="single"/>
           </w:rPr>
-          <w:t>https://www.amazon.com/WINGONEER-SW-420-Vibration-Sensor-Arduino/dp/B06XHF</w:t>
-        </w:r>
-        <w:r>
-          <w:rPr>
-            <w:rFonts w:ascii="Times New Roman" w:eastAsia="Times New Roman" w:hAnsi="Times New Roman" w:cs="Times New Roman"/>
-            <w:color w:val="1155CC"/>
-            <w:u w:val="single"/>
-          </w:rPr>
-          <w:t>FPL6/ref=sr_1_10?keywords=vibration+sensor&amp;qid=1569956060&amp;sr=8-10</w:t>
+          <w:t>https://www.amazon.com/WINGONEER-SW-420-Vibration-Sensor-Arduino/dp/B06XHFFPL6/ref=sr_1_10?keywords=vibration+sensor&amp;qid=1569956060&amp;sr=8-10</w:t>
         </w:r>
       </w:hyperlink>
       <w:r>
@@ -8443,14 +8050,7 @@
           <w:rFonts w:ascii="Times New Roman" w:eastAsia="Times New Roman" w:hAnsi="Times New Roman" w:cs="Times New Roman"/>
           <w:color w:val="111111"/>
         </w:rPr>
-        <w:t xml:space="preserve"> DC 12V 31N 10mm Push Pull Type Solenoid</w:t>
-      </w:r>
-      <w:r>
-        <w:rPr>
-          <w:rFonts w:ascii="Times New Roman" w:eastAsia="Times New Roman" w:hAnsi="Times New Roman" w:cs="Times New Roman"/>
-          <w:color w:val="111111"/>
-        </w:rPr>
-        <w:t xml:space="preserve"> Electromagnet, Open Frame Type, Linear Motion” amazon.com. </w:t>
+        <w:t xml:space="preserve"> DC 12V 31N 10mm Push Pull Type Solenoid Electromagnet, Open Frame Type, Linear Motion” amazon.com. </w:t>
       </w:r>
       <w:hyperlink r:id="rId16">
         <w:r>
@@ -8459,15 +8059,7 @@
             <w:color w:val="1155CC"/>
             <w:u w:val="single"/>
           </w:rPr>
-          <w:t>https://www.amazon.com/uxcell-Solenoid-Electromagnet-Linear-Motion/dp/B07VG3M5WV/ref=sxbs_sxwds-stvp?keywords=solenoid&amp;pd_rd_i=</w:t>
-        </w:r>
-        <w:r>
-          <w:rPr>
-            <w:rFonts w:ascii="Times New Roman" w:eastAsia="Times New Roman" w:hAnsi="Times New Roman" w:cs="Times New Roman"/>
-            <w:color w:val="1155CC"/>
-            <w:u w:val="single"/>
-          </w:rPr>
-          <w:t>B07VG3M5WV&amp;pd_rd_r=38591ee0-9478-475e-9755-307f30997c85&amp;pd_rd_w=lIOQO&amp;pd_rd_wg=7cDHy&amp;pf_rd_p=a6d018ad-f20b-46c9-8920-433972c7d9b7&amp;pf_rd_r=77HC621MMNX27G2T23AH&amp;qid=1569966667&amp;th=1</w:t>
+          <w:t>https://www.amazon.com/uxcell-Solenoid-Electromagnet-Linear-Motion/dp/B07VG3M5WV/ref=sxbs_sxwds-stvp?keywords=solenoid&amp;pd_rd_i=B07VG3M5WV&amp;pd_rd_r=38591ee0-9478-475e-9755-307f30997c85&amp;pd_rd_w=lIOQO&amp;pd_rd_wg=7cDHy&amp;pf_rd_p=a6d018ad-f20b-46c9-8920-433972c7d9b7&amp;pf_rd_r=77HC621MMNX27G2T23AH&amp;qid=1569966667&amp;th=1</w:t>
         </w:r>
       </w:hyperlink>
       <w:r>
@@ -8501,14 +8093,7 @@
           <w:rFonts w:ascii="Times New Roman" w:eastAsia="Times New Roman" w:hAnsi="Times New Roman" w:cs="Times New Roman"/>
           <w:color w:val="000000"/>
         </w:rPr>
-        <w:t>“Adafruit.com: Continuous Rotation Micro Servo - FS9</w:t>
-      </w:r>
-      <w:r>
-        <w:rPr>
-          <w:rFonts w:ascii="Times New Roman" w:eastAsia="Times New Roman" w:hAnsi="Times New Roman" w:cs="Times New Roman"/>
-          <w:color w:val="000000"/>
-        </w:rPr>
-        <w:t xml:space="preserve">0R”. Adafruit.com. </w:t>
+        <w:t xml:space="preserve">“Adafruit.com: Continuous Rotation Micro Servo - FS90R”. Adafruit.com. </w:t>
       </w:r>
       <w:hyperlink r:id="rId17">
         <w:r>
@@ -8619,15 +8204,7 @@
             <w:color w:val="1155CC"/>
             <w:u w:val="single"/>
           </w:rPr>
-          <w:t>http://www.pidram</w:t>
-        </w:r>
-        <w:r>
-          <w:rPr>
-            <w:rFonts w:ascii="Times New Roman" w:eastAsia="Times New Roman" w:hAnsi="Times New Roman" w:cs="Times New Roman"/>
-            <w:color w:val="1155CC"/>
-            <w:u w:val="single"/>
-          </w:rPr>
-          <w:t>ble.com/wiki/benchmarks/power-consumption</w:t>
+          <w:t>http://www.pidramble.com/wiki/benchmarks/power-consumption</w:t>
         </w:r>
       </w:hyperlink>
       <w:r>
@@ -8783,16 +8360,7 @@
             <w:highlight w:val="white"/>
             <w:u w:val="single"/>
           </w:rPr>
-          <w:t>https://www.digikey.com/product-detail/en/adafruit-industries-llc/1578</w:t>
-        </w:r>
-        <w:r>
-          <w:rPr>
-            <w:rFonts w:ascii="Times New Roman" w:eastAsia="Times New Roman" w:hAnsi="Times New Roman" w:cs="Times New Roman"/>
-            <w:color w:val="1155CC"/>
-            <w:highlight w:val="white"/>
-            <w:u w:val="single"/>
-          </w:rPr>
-          <w:t xml:space="preserve">/1528-1841-ND/5054539 </w:t>
+          <w:t xml:space="preserve">https://www.digikey.com/product-detail/en/adafruit-industries-llc/1578/1528-1841-ND/5054539 </w:t>
         </w:r>
       </w:hyperlink>
       <w:r>
@@ -8881,16 +8449,7 @@
             <w:u w:val="single"/>
           </w:rPr>
           <w:lastRenderedPageBreak/>
-          <w:t>secondary/91?k=rechargeable+battery&amp;k=&amp;pkeyword=rechargeable+battery&amp;</w:t>
-        </w:r>
-        <w:r>
-          <w:rPr>
-            <w:rFonts w:ascii="Times New Roman" w:eastAsia="Times New Roman" w:hAnsi="Times New Roman" w:cs="Times New Roman"/>
-            <w:color w:val="1155CC"/>
-            <w:highlight w:val="white"/>
-            <w:u w:val="single"/>
-          </w:rPr>
-          <w:t>sv=0&amp;pv33=553&amp;sf=0&amp;FV=ffe0005b%2C670004a&amp;quantity=&amp;ColumnSort=0&amp;page=1&amp;pageSize=25</w:t>
+          <w:t>secondary/91?k=rechargeable+battery&amp;k=&amp;pkeyword=rechargeable+battery&amp;sv=0&amp;pv33=553&amp;sf=0&amp;FV=ffe0005b%2C670004a&amp;quantity=&amp;ColumnSort=0&amp;page=1&amp;pageSize=25</w:t>
         </w:r>
       </w:hyperlink>
       <w:r>
@@ -8950,16 +8509,7 @@
             <w:highlight w:val="white"/>
             <w:u w:val="single"/>
           </w:rPr>
-          <w:t>https:</w:t>
-        </w:r>
-        <w:r>
-          <w:rPr>
-            <w:rFonts w:ascii="Times New Roman" w:eastAsia="Times New Roman" w:hAnsi="Times New Roman" w:cs="Times New Roman"/>
-            <w:color w:val="1155CC"/>
-            <w:highlight w:val="white"/>
-            <w:u w:val="single"/>
-          </w:rPr>
-          <w:t>//www.elprocus.com/analog-to-digital-adc-converter/</w:t>
+          <w:t>https://www.elprocus.com/analog-to-digital-adc-converter/</w:t>
         </w:r>
       </w:hyperlink>
       <w:r>
@@ -9081,14 +8631,7 @@
           <w:rFonts w:ascii="Times New Roman" w:eastAsia="Times New Roman" w:hAnsi="Times New Roman" w:cs="Times New Roman"/>
           <w:highlight w:val="white"/>
         </w:rPr>
-        <w:t xml:space="preserve">“ADS1115 16-Bit ADC - 4 Channel with Programmable Gain Amplifier ID: 1085 - $14.95 : Adafruit Industries, Unique &amp;amp; fun DIY electronics </w:t>
-      </w:r>
-      <w:r>
-        <w:rPr>
-          <w:rFonts w:ascii="Times New Roman" w:eastAsia="Times New Roman" w:hAnsi="Times New Roman" w:cs="Times New Roman"/>
-          <w:highlight w:val="white"/>
-        </w:rPr>
-        <w:t xml:space="preserve">and kits.” adafruit.com. </w:t>
+        <w:t xml:space="preserve">“ADS1115 16-Bit ADC - 4 Channel with Programmable Gain Amplifier ID: 1085 - $14.95 : Adafruit Industries, Unique &amp;amp; fun DIY electronics and kits.” adafruit.com. </w:t>
       </w:r>
       <w:hyperlink r:id="rId26">
         <w:r>
@@ -9142,16 +8685,7 @@
             <w:highlight w:val="white"/>
             <w:u w:val="single"/>
           </w:rPr>
-          <w:t>https:/</w:t>
-        </w:r>
-        <w:r>
-          <w:rPr>
-            <w:rFonts w:ascii="Times New Roman" w:eastAsia="Times New Roman" w:hAnsi="Times New Roman" w:cs="Times New Roman"/>
-            <w:color w:val="1155CC"/>
-            <w:highlight w:val="white"/>
-            <w:u w:val="single"/>
-          </w:rPr>
-          <w:t>/store.arduino.cc/usa/arduino-uno-rev3</w:t>
+          <w:t>https://store.arduino.cc/usa/arduino-uno-rev3</w:t>
         </w:r>
       </w:hyperlink>
       <w:r>
@@ -9308,13 +8842,7 @@
         <w:rPr>
           <w:rFonts w:ascii="Times New Roman" w:eastAsia="Times New Roman" w:hAnsi="Times New Roman" w:cs="Times New Roman"/>
         </w:rPr>
-        <w:t>“70165d.book</w:t>
-      </w:r>
-      <w:r>
-        <w:rPr>
-          <w:rFonts w:ascii="Times New Roman" w:eastAsia="Times New Roman" w:hAnsi="Times New Roman" w:cs="Times New Roman"/>
-        </w:rPr>
-        <w:t xml:space="preserve">.” microchip.com. </w:t>
+        <w:t xml:space="preserve">“70165d.book.” microchip.com. </w:t>
       </w:r>
       <w:hyperlink r:id="rId30">
         <w:r>
@@ -9378,13 +8906,7 @@
         <w:rPr>
           <w:rFonts w:ascii="Times New Roman" w:eastAsia="Times New Roman" w:hAnsi="Times New Roman" w:cs="Times New Roman"/>
         </w:rPr>
-        <w:t xml:space="preserve">Farid, M., Levy, N., Gendelman, “Vibration mitigation in partially liquid-filled vessel using passive energy </w:t>
-      </w:r>
-      <w:r>
-        <w:rPr>
-          <w:rFonts w:ascii="Times New Roman" w:eastAsia="Times New Roman" w:hAnsi="Times New Roman" w:cs="Times New Roman"/>
-        </w:rPr>
-        <w:t xml:space="preserve">absorbers,” </w:t>
+        <w:t xml:space="preserve">Farid, M., Levy, N., Gendelman, “Vibration mitigation in partially liquid-filled vessel using passive energy absorbers,” </w:t>
       </w:r>
       <w:r>
         <w:rPr>

</xml_diff>